<commit_message>
lab-f ai1 - pdf
</commit_message>
<xml_diff>
--- a/lab-f/AI1-LF-gr1-Centkiewicz-Jakub.docx
+++ b/lab-f/AI1-LF-gr1-Centkiewicz-Jakub.docx
@@ -8195,16 +8195,8 @@
         <w:pStyle w:val="Zadanie"/>
       </w:pPr>
       <w:r>
-        <w:t xml:space="preserve">…link, np. </w:t>
-      </w:r>
-      <w:hyperlink r:id="rId35" w:history="1">
-        <w:r>
-          <w:rPr>
-            <w:rStyle w:val="Hipercze"/>
-          </w:rPr>
-          <w:t>https://github.com/inazwisko/ai1-lab/tree/lab-f…</w:t>
-        </w:r>
-      </w:hyperlink>
+        <w:t>https://github.com/Centowsky/AI1-LAB/tree/lab-f</w:t>
+      </w:r>
     </w:p>
     <w:p>
       <w:pPr>
@@ -8263,9 +8255,9 @@
       </w:r>
     </w:p>
     <w:sectPr>
-      <w:headerReference w:type="default" r:id="rId36"/>
-      <w:footerReference w:type="default" r:id="rId37"/>
-      <w:footerReference w:type="first" r:id="rId38"/>
+      <w:headerReference w:type="default" r:id="rId35"/>
+      <w:footerReference w:type="default" r:id="rId36"/>
+      <w:footerReference w:type="first" r:id="rId37"/>
       <w:pgSz w:w="11906" w:h="16838"/>
       <w:pgMar w:top="720" w:right="720" w:bottom="720" w:left="720" w:header="708" w:footer="708" w:gutter="0"/>
       <w:cols w:space="708"/>

</xml_diff>